<commit_message>
Added sound effects when crash and finish and control block when crash, finished game
</commit_message>
<xml_diff>
--- a/Apuntes/Apuntes.docx
+++ b/Apuntes/Apuntes.docx
@@ -39,6 +39,71 @@
       </w:pPr>
       <w:r>
         <w:t>Fácilmente crear reglas para nuestras cámaras</w:t>
+      </w:r>
+    </w:p>
+    <w:p>
+      <w:pPr>
+        <w:pStyle w:val="Ttulo2"/>
+      </w:pPr>
+      <w:r>
+        <w:t>Terminología de audios</w:t>
+      </w:r>
+    </w:p>
+    <w:p>
+      <w:pPr>
+        <w:pStyle w:val="Ttulo3"/>
+      </w:pPr>
+      <w:r>
+        <w:t xml:space="preserve">Audio </w:t>
+      </w:r>
+      <w:proofErr w:type="spellStart"/>
+      <w:r>
+        <w:t>Listener</w:t>
+      </w:r>
+      <w:proofErr w:type="spellEnd"/>
+    </w:p>
+    <w:p>
+      <w:r>
+        <w:t>Es como un micrófono, recibe sonidos y los reproduce en los parlantes del ordenador.</w:t>
+      </w:r>
+    </w:p>
+    <w:p>
+      <w:pPr>
+        <w:pStyle w:val="Ttulo3"/>
+      </w:pPr>
+      <w:r>
+        <w:t xml:space="preserve">Audio </w:t>
+      </w:r>
+      <w:proofErr w:type="spellStart"/>
+      <w:r>
+        <w:t>Source</w:t>
+      </w:r>
+      <w:proofErr w:type="spellEnd"/>
+    </w:p>
+    <w:p>
+      <w:r>
+        <w:t>Reproduce un sonido y nos permite ajustar sus propiedades (ej. Volumen)</w:t>
+      </w:r>
+    </w:p>
+    <w:p>
+      <w:pPr>
+        <w:pStyle w:val="Ttulo3"/>
+      </w:pPr>
+      <w:r>
+        <w:t>Audio Clip</w:t>
+      </w:r>
+    </w:p>
+    <w:p>
+      <w:r>
+        <w:t xml:space="preserve">Contiene datos de audio para ser reproducidos (mp3, </w:t>
+      </w:r>
+      <w:proofErr w:type="spellStart"/>
+      <w:r>
+        <w:t>wav</w:t>
+      </w:r>
+      <w:proofErr w:type="spellEnd"/>
+      <w:r>
+        <w:t>, ogg)</w:t>
       </w:r>
       <w:bookmarkStart w:id="0" w:name="_GoBack"/>
       <w:bookmarkEnd w:id="0"/>
@@ -590,6 +655,28 @@
       <w:szCs w:val="26"/>
     </w:rPr>
   </w:style>
+  <w:style w:type="paragraph" w:styleId="Ttulo3">
+    <w:name w:val="heading 3"/>
+    <w:basedOn w:val="Normal"/>
+    <w:next w:val="Normal"/>
+    <w:link w:val="Ttulo3Car"/>
+    <w:uiPriority w:val="9"/>
+    <w:unhideWhenUsed/>
+    <w:qFormat/>
+    <w:rsid w:val="008E0782"/>
+    <w:pPr>
+      <w:keepNext/>
+      <w:keepLines/>
+      <w:spacing w:before="40" w:after="0"/>
+      <w:outlineLvl w:val="2"/>
+    </w:pPr>
+    <w:rPr>
+      <w:rFonts w:asciiTheme="majorHAnsi" w:eastAsiaTheme="majorEastAsia" w:hAnsiTheme="majorHAnsi" w:cstheme="majorBidi"/>
+      <w:color w:val="1F4D78" w:themeColor="accent1" w:themeShade="7F"/>
+      <w:sz w:val="24"/>
+      <w:szCs w:val="24"/>
+    </w:rPr>
+  </w:style>
   <w:style w:type="character" w:default="1" w:styleId="Fuentedeprrafopredeter">
     <w:name w:val="Default Paragraph Font"/>
     <w:uiPriority w:val="1"/>
@@ -640,6 +727,19 @@
       <w:ind w:left="720"/>
       <w:contextualSpacing/>
     </w:pPr>
+  </w:style>
+  <w:style w:type="character" w:customStyle="1" w:styleId="Ttulo3Car">
+    <w:name w:val="Título 3 Car"/>
+    <w:basedOn w:val="Fuentedeprrafopredeter"/>
+    <w:link w:val="Ttulo3"/>
+    <w:uiPriority w:val="9"/>
+    <w:rsid w:val="008E0782"/>
+    <w:rPr>
+      <w:rFonts w:asciiTheme="majorHAnsi" w:eastAsiaTheme="majorEastAsia" w:hAnsiTheme="majorHAnsi" w:cstheme="majorBidi"/>
+      <w:color w:val="1F4D78" w:themeColor="accent1" w:themeShade="7F"/>
+      <w:sz w:val="24"/>
+      <w:szCs w:val="24"/>
+    </w:rPr>
   </w:style>
 </w:styles>
 </file>

</xml_diff>

<commit_message>
feat: Added few things.
Added a canvas for the background, a canvas for quiz and created a
script to create scriptable objects.
</commit_message>
<xml_diff>
--- a/Apuntes/Apuntes.docx
+++ b/Apuntes/Apuntes.docx
@@ -103,7 +103,151 @@
       </w:r>
       <w:proofErr w:type="spellEnd"/>
       <w:r>
-        <w:t>, ogg)</w:t>
+        <w:t xml:space="preserve">, </w:t>
+      </w:r>
+      <w:proofErr w:type="spellStart"/>
+      <w:r>
+        <w:t>ogg</w:t>
+      </w:r>
+      <w:proofErr w:type="spellEnd"/>
+      <w:r>
+        <w:t>)</w:t>
+      </w:r>
+    </w:p>
+    <w:p>
+      <w:pPr>
+        <w:pStyle w:val="Ttulo2"/>
+      </w:pPr>
+      <w:proofErr w:type="spellStart"/>
+      <w:r>
+        <w:t>Scriptable</w:t>
+      </w:r>
+      <w:proofErr w:type="spellEnd"/>
+      <w:r>
+        <w:t xml:space="preserve"> </w:t>
+      </w:r>
+      <w:proofErr w:type="spellStart"/>
+      <w:r>
+        <w:t>Object</w:t>
+      </w:r>
+      <w:proofErr w:type="spellEnd"/>
+    </w:p>
+    <w:p>
+      <w:r>
+        <w:t>Es un contenedor de datos:</w:t>
+      </w:r>
+    </w:p>
+    <w:p>
+      <w:pPr>
+        <w:pStyle w:val="Prrafodelista"/>
+        <w:numPr>
+          <w:ilvl w:val="0"/>
+          <w:numId w:val="2"/>
+        </w:numPr>
+      </w:pPr>
+      <w:r>
+        <w:t>Mantiene los datos fuera de nuestros scripts.</w:t>
+      </w:r>
+    </w:p>
+    <w:p>
+      <w:pPr>
+        <w:pStyle w:val="Prrafodelista"/>
+        <w:numPr>
+          <w:ilvl w:val="0"/>
+          <w:numId w:val="2"/>
+        </w:numPr>
+      </w:pPr>
+      <w:r>
+        <w:t>Nos ayuda a guardar datos en un lugar.</w:t>
+      </w:r>
+    </w:p>
+    <w:p>
+      <w:pPr>
+        <w:pStyle w:val="Prrafodelista"/>
+        <w:numPr>
+          <w:ilvl w:val="0"/>
+          <w:numId w:val="2"/>
+        </w:numPr>
+      </w:pPr>
+      <w:r>
+        <w:t xml:space="preserve">No necesitan ser asignados a un </w:t>
+      </w:r>
+      <w:proofErr w:type="spellStart"/>
+      <w:r>
+        <w:t>game</w:t>
+      </w:r>
+      <w:proofErr w:type="spellEnd"/>
+      <w:r>
+        <w:t xml:space="preserve"> </w:t>
+      </w:r>
+      <w:proofErr w:type="spellStart"/>
+      <w:r>
+        <w:t>object</w:t>
+      </w:r>
+      <w:proofErr w:type="spellEnd"/>
+      <w:r>
+        <w:t>.</w:t>
+      </w:r>
+    </w:p>
+    <w:p>
+      <w:pPr>
+        <w:pStyle w:val="Prrafodelista"/>
+        <w:numPr>
+          <w:ilvl w:val="0"/>
+          <w:numId w:val="2"/>
+        </w:numPr>
+      </w:pPr>
+      <w:r>
+        <w:t>Pesan poco y son convenientes</w:t>
+      </w:r>
+    </w:p>
+    <w:p>
+      <w:pPr>
+        <w:pStyle w:val="Prrafodelista"/>
+        <w:numPr>
+          <w:ilvl w:val="0"/>
+          <w:numId w:val="2"/>
+        </w:numPr>
+      </w:pPr>
+      <w:r>
+        <w:t xml:space="preserve">Actúan como un </w:t>
+      </w:r>
+      <w:proofErr w:type="spellStart"/>
+      <w:r>
+        <w:t>template</w:t>
+      </w:r>
+      <w:proofErr w:type="spellEnd"/>
+      <w:r>
+        <w:t xml:space="preserve"> para consistencia.</w:t>
+      </w:r>
+    </w:p>
+    <w:p>
+      <w:r>
+        <w:t>Ejemplos:</w:t>
+      </w:r>
+    </w:p>
+    <w:p>
+      <w:pPr>
+        <w:pStyle w:val="Prrafodelista"/>
+        <w:numPr>
+          <w:ilvl w:val="0"/>
+          <w:numId w:val="3"/>
+        </w:numPr>
+      </w:pPr>
+      <w:r>
+        <w:t>Estadísticas de armas en un RPG.</w:t>
+      </w:r>
+    </w:p>
+    <w:p>
+      <w:pPr>
+        <w:pStyle w:val="Prrafodelista"/>
+        <w:numPr>
+          <w:ilvl w:val="0"/>
+          <w:numId w:val="3"/>
+        </w:numPr>
+      </w:pPr>
+      <w:r>
+        <w:t>Datos de una carta en un CCG.</w:t>
       </w:r>
       <w:bookmarkStart w:id="0" w:name="_GoBack"/>
       <w:bookmarkEnd w:id="0"/>
@@ -121,6 +265,232 @@
 <file path=word/numbering.xml><?xml version="1.0" encoding="utf-8"?>
 <w:numbering xmlns:wpc="http://schemas.microsoft.com/office/word/2010/wordprocessingCanvas" xmlns:cx="http://schemas.microsoft.com/office/drawing/2014/chartex" xmlns:mc="http://schemas.openxmlformats.org/markup-compatibility/2006" xmlns:o="urn:schemas-microsoft-com:office:office" xmlns:r="http://schemas.openxmlformats.org/officeDocument/2006/relationships" xmlns:m="http://schemas.openxmlformats.org/officeDocument/2006/math" xmlns:v="urn:schemas-microsoft-com:vml" xmlns:wp14="http://schemas.microsoft.com/office/word/2010/wordprocessingDrawing" xmlns:wp="http://schemas.openxmlformats.org/drawingml/2006/wordprocessingDrawing" xmlns:w10="urn:schemas-microsoft-com:office:word" xmlns:w="http://schemas.openxmlformats.org/wordprocessingml/2006/main" xmlns:w14="http://schemas.microsoft.com/office/word/2010/wordml" xmlns:w15="http://schemas.microsoft.com/office/word/2012/wordml" xmlns:w16se="http://schemas.microsoft.com/office/word/2015/wordml/symex" xmlns:wpg="http://schemas.microsoft.com/office/word/2010/wordprocessingGroup" xmlns:wpi="http://schemas.microsoft.com/office/word/2010/wordprocessingInk" xmlns:wne="http://schemas.microsoft.com/office/word/2006/wordml" xmlns:wps="http://schemas.microsoft.com/office/word/2010/wordprocessingShape" mc:Ignorable="w14 w15 w16se wp14">
   <w:abstractNum w:abstractNumId="0" w15:restartNumberingAfterBreak="0">
+    <w:nsid w:val="077665BC"/>
+    <w:multiLevelType w:val="hybridMultilevel"/>
+    <w:tmpl w:val="3FFE3FF2"/>
+    <w:lvl w:ilvl="0" w:tplc="0C0A0001">
+      <w:start w:val="1"/>
+      <w:numFmt w:val="bullet"/>
+      <w:lvlText w:val=""/>
+      <w:lvlJc w:val="left"/>
+      <w:pPr>
+        <w:ind w:left="720" w:hanging="360"/>
+      </w:pPr>
+      <w:rPr>
+        <w:rFonts w:ascii="Symbol" w:hAnsi="Symbol" w:hint="default"/>
+      </w:rPr>
+    </w:lvl>
+    <w:lvl w:ilvl="1" w:tplc="0C0A0003" w:tentative="1">
+      <w:start w:val="1"/>
+      <w:numFmt w:val="bullet"/>
+      <w:lvlText w:val="o"/>
+      <w:lvlJc w:val="left"/>
+      <w:pPr>
+        <w:ind w:left="1440" w:hanging="360"/>
+      </w:pPr>
+      <w:rPr>
+        <w:rFonts w:ascii="Courier New" w:hAnsi="Courier New" w:cs="Courier New" w:hint="default"/>
+      </w:rPr>
+    </w:lvl>
+    <w:lvl w:ilvl="2" w:tplc="0C0A0005" w:tentative="1">
+      <w:start w:val="1"/>
+      <w:numFmt w:val="bullet"/>
+      <w:lvlText w:val=""/>
+      <w:lvlJc w:val="left"/>
+      <w:pPr>
+        <w:ind w:left="2160" w:hanging="360"/>
+      </w:pPr>
+      <w:rPr>
+        <w:rFonts w:ascii="Wingdings" w:hAnsi="Wingdings" w:hint="default"/>
+      </w:rPr>
+    </w:lvl>
+    <w:lvl w:ilvl="3" w:tplc="0C0A0001" w:tentative="1">
+      <w:start w:val="1"/>
+      <w:numFmt w:val="bullet"/>
+      <w:lvlText w:val=""/>
+      <w:lvlJc w:val="left"/>
+      <w:pPr>
+        <w:ind w:left="2880" w:hanging="360"/>
+      </w:pPr>
+      <w:rPr>
+        <w:rFonts w:ascii="Symbol" w:hAnsi="Symbol" w:hint="default"/>
+      </w:rPr>
+    </w:lvl>
+    <w:lvl w:ilvl="4" w:tplc="0C0A0003" w:tentative="1">
+      <w:start w:val="1"/>
+      <w:numFmt w:val="bullet"/>
+      <w:lvlText w:val="o"/>
+      <w:lvlJc w:val="left"/>
+      <w:pPr>
+        <w:ind w:left="3600" w:hanging="360"/>
+      </w:pPr>
+      <w:rPr>
+        <w:rFonts w:ascii="Courier New" w:hAnsi="Courier New" w:cs="Courier New" w:hint="default"/>
+      </w:rPr>
+    </w:lvl>
+    <w:lvl w:ilvl="5" w:tplc="0C0A0005" w:tentative="1">
+      <w:start w:val="1"/>
+      <w:numFmt w:val="bullet"/>
+      <w:lvlText w:val=""/>
+      <w:lvlJc w:val="left"/>
+      <w:pPr>
+        <w:ind w:left="4320" w:hanging="360"/>
+      </w:pPr>
+      <w:rPr>
+        <w:rFonts w:ascii="Wingdings" w:hAnsi="Wingdings" w:hint="default"/>
+      </w:rPr>
+    </w:lvl>
+    <w:lvl w:ilvl="6" w:tplc="0C0A0001" w:tentative="1">
+      <w:start w:val="1"/>
+      <w:numFmt w:val="bullet"/>
+      <w:lvlText w:val=""/>
+      <w:lvlJc w:val="left"/>
+      <w:pPr>
+        <w:ind w:left="5040" w:hanging="360"/>
+      </w:pPr>
+      <w:rPr>
+        <w:rFonts w:ascii="Symbol" w:hAnsi="Symbol" w:hint="default"/>
+      </w:rPr>
+    </w:lvl>
+    <w:lvl w:ilvl="7" w:tplc="0C0A0003" w:tentative="1">
+      <w:start w:val="1"/>
+      <w:numFmt w:val="bullet"/>
+      <w:lvlText w:val="o"/>
+      <w:lvlJc w:val="left"/>
+      <w:pPr>
+        <w:ind w:left="5760" w:hanging="360"/>
+      </w:pPr>
+      <w:rPr>
+        <w:rFonts w:ascii="Courier New" w:hAnsi="Courier New" w:cs="Courier New" w:hint="default"/>
+      </w:rPr>
+    </w:lvl>
+    <w:lvl w:ilvl="8" w:tplc="0C0A0005" w:tentative="1">
+      <w:start w:val="1"/>
+      <w:numFmt w:val="bullet"/>
+      <w:lvlText w:val=""/>
+      <w:lvlJc w:val="left"/>
+      <w:pPr>
+        <w:ind w:left="6480" w:hanging="360"/>
+      </w:pPr>
+      <w:rPr>
+        <w:rFonts w:ascii="Wingdings" w:hAnsi="Wingdings" w:hint="default"/>
+      </w:rPr>
+    </w:lvl>
+  </w:abstractNum>
+  <w:abstractNum w:abstractNumId="1" w15:restartNumberingAfterBreak="0">
+    <w:nsid w:val="418A18AA"/>
+    <w:multiLevelType w:val="hybridMultilevel"/>
+    <w:tmpl w:val="E4F6349A"/>
+    <w:lvl w:ilvl="0" w:tplc="0C0A0001">
+      <w:start w:val="1"/>
+      <w:numFmt w:val="bullet"/>
+      <w:lvlText w:val=""/>
+      <w:lvlJc w:val="left"/>
+      <w:pPr>
+        <w:ind w:left="720" w:hanging="360"/>
+      </w:pPr>
+      <w:rPr>
+        <w:rFonts w:ascii="Symbol" w:hAnsi="Symbol" w:hint="default"/>
+      </w:rPr>
+    </w:lvl>
+    <w:lvl w:ilvl="1" w:tplc="0C0A0003" w:tentative="1">
+      <w:start w:val="1"/>
+      <w:numFmt w:val="bullet"/>
+      <w:lvlText w:val="o"/>
+      <w:lvlJc w:val="left"/>
+      <w:pPr>
+        <w:ind w:left="1440" w:hanging="360"/>
+      </w:pPr>
+      <w:rPr>
+        <w:rFonts w:ascii="Courier New" w:hAnsi="Courier New" w:cs="Courier New" w:hint="default"/>
+      </w:rPr>
+    </w:lvl>
+    <w:lvl w:ilvl="2" w:tplc="0C0A0005" w:tentative="1">
+      <w:start w:val="1"/>
+      <w:numFmt w:val="bullet"/>
+      <w:lvlText w:val=""/>
+      <w:lvlJc w:val="left"/>
+      <w:pPr>
+        <w:ind w:left="2160" w:hanging="360"/>
+      </w:pPr>
+      <w:rPr>
+        <w:rFonts w:ascii="Wingdings" w:hAnsi="Wingdings" w:hint="default"/>
+      </w:rPr>
+    </w:lvl>
+    <w:lvl w:ilvl="3" w:tplc="0C0A0001" w:tentative="1">
+      <w:start w:val="1"/>
+      <w:numFmt w:val="bullet"/>
+      <w:lvlText w:val=""/>
+      <w:lvlJc w:val="left"/>
+      <w:pPr>
+        <w:ind w:left="2880" w:hanging="360"/>
+      </w:pPr>
+      <w:rPr>
+        <w:rFonts w:ascii="Symbol" w:hAnsi="Symbol" w:hint="default"/>
+      </w:rPr>
+    </w:lvl>
+    <w:lvl w:ilvl="4" w:tplc="0C0A0003" w:tentative="1">
+      <w:start w:val="1"/>
+      <w:numFmt w:val="bullet"/>
+      <w:lvlText w:val="o"/>
+      <w:lvlJc w:val="left"/>
+      <w:pPr>
+        <w:ind w:left="3600" w:hanging="360"/>
+      </w:pPr>
+      <w:rPr>
+        <w:rFonts w:ascii="Courier New" w:hAnsi="Courier New" w:cs="Courier New" w:hint="default"/>
+      </w:rPr>
+    </w:lvl>
+    <w:lvl w:ilvl="5" w:tplc="0C0A0005" w:tentative="1">
+      <w:start w:val="1"/>
+      <w:numFmt w:val="bullet"/>
+      <w:lvlText w:val=""/>
+      <w:lvlJc w:val="left"/>
+      <w:pPr>
+        <w:ind w:left="4320" w:hanging="360"/>
+      </w:pPr>
+      <w:rPr>
+        <w:rFonts w:ascii="Wingdings" w:hAnsi="Wingdings" w:hint="default"/>
+      </w:rPr>
+    </w:lvl>
+    <w:lvl w:ilvl="6" w:tplc="0C0A0001" w:tentative="1">
+      <w:start w:val="1"/>
+      <w:numFmt w:val="bullet"/>
+      <w:lvlText w:val=""/>
+      <w:lvlJc w:val="left"/>
+      <w:pPr>
+        <w:ind w:left="5040" w:hanging="360"/>
+      </w:pPr>
+      <w:rPr>
+        <w:rFonts w:ascii="Symbol" w:hAnsi="Symbol" w:hint="default"/>
+      </w:rPr>
+    </w:lvl>
+    <w:lvl w:ilvl="7" w:tplc="0C0A0003" w:tentative="1">
+      <w:start w:val="1"/>
+      <w:numFmt w:val="bullet"/>
+      <w:lvlText w:val="o"/>
+      <w:lvlJc w:val="left"/>
+      <w:pPr>
+        <w:ind w:left="5760" w:hanging="360"/>
+      </w:pPr>
+      <w:rPr>
+        <w:rFonts w:ascii="Courier New" w:hAnsi="Courier New" w:cs="Courier New" w:hint="default"/>
+      </w:rPr>
+    </w:lvl>
+    <w:lvl w:ilvl="8" w:tplc="0C0A0005" w:tentative="1">
+      <w:start w:val="1"/>
+      <w:numFmt w:val="bullet"/>
+      <w:lvlText w:val=""/>
+      <w:lvlJc w:val="left"/>
+      <w:pPr>
+        <w:ind w:left="6480" w:hanging="360"/>
+      </w:pPr>
+      <w:rPr>
+        <w:rFonts w:ascii="Wingdings" w:hAnsi="Wingdings" w:hint="default"/>
+      </w:rPr>
+    </w:lvl>
+  </w:abstractNum>
+  <w:abstractNum w:abstractNumId="2" w15:restartNumberingAfterBreak="0">
     <w:nsid w:val="71830DEA"/>
     <w:multiLevelType w:val="hybridMultilevel"/>
     <w:tmpl w:val="EC3C6E70"/>
@@ -234,7 +604,13 @@
     </w:lvl>
   </w:abstractNum>
   <w:num w:numId="1">
+    <w:abstractNumId w:val="2"/>
+  </w:num>
+  <w:num w:numId="2">
     <w:abstractNumId w:val="0"/>
+  </w:num>
+  <w:num w:numId="3">
+    <w:abstractNumId w:val="1"/>
   </w:num>
 </w:numbering>
 </file>
@@ -677,6 +1053,28 @@
       <w:szCs w:val="24"/>
     </w:rPr>
   </w:style>
+  <w:style w:type="paragraph" w:styleId="Ttulo4">
+    <w:name w:val="heading 4"/>
+    <w:basedOn w:val="Normal"/>
+    <w:next w:val="Normal"/>
+    <w:link w:val="Ttulo4Car"/>
+    <w:uiPriority w:val="9"/>
+    <w:unhideWhenUsed/>
+    <w:qFormat/>
+    <w:rsid w:val="009A51B4"/>
+    <w:pPr>
+      <w:keepNext/>
+      <w:keepLines/>
+      <w:spacing w:before="40" w:after="0"/>
+      <w:outlineLvl w:val="3"/>
+    </w:pPr>
+    <w:rPr>
+      <w:rFonts w:asciiTheme="majorHAnsi" w:eastAsiaTheme="majorEastAsia" w:hAnsiTheme="majorHAnsi" w:cstheme="majorBidi"/>
+      <w:i/>
+      <w:iCs/>
+      <w:color w:val="2E74B5" w:themeColor="accent1" w:themeShade="BF"/>
+    </w:rPr>
+  </w:style>
   <w:style w:type="character" w:default="1" w:styleId="Fuentedeprrafopredeter">
     <w:name w:val="Default Paragraph Font"/>
     <w:uiPriority w:val="1"/>
@@ -739,6 +1137,19 @@
       <w:color w:val="1F4D78" w:themeColor="accent1" w:themeShade="7F"/>
       <w:sz w:val="24"/>
       <w:szCs w:val="24"/>
+    </w:rPr>
+  </w:style>
+  <w:style w:type="character" w:customStyle="1" w:styleId="Ttulo4Car">
+    <w:name w:val="Título 4 Car"/>
+    <w:basedOn w:val="Fuentedeprrafopredeter"/>
+    <w:link w:val="Ttulo4"/>
+    <w:uiPriority w:val="9"/>
+    <w:rsid w:val="009A51B4"/>
+    <w:rPr>
+      <w:rFonts w:asciiTheme="majorHAnsi" w:eastAsiaTheme="majorEastAsia" w:hAnsiTheme="majorHAnsi" w:cstheme="majorBidi"/>
+      <w:i/>
+      <w:iCs/>
+      <w:color w:val="2E74B5" w:themeColor="accent1" w:themeShade="BF"/>
     </w:rPr>
   </w:style>
 </w:styles>

</xml_diff>

<commit_message>
feat: Added a few features.
- Created sprite sheets of sprites.
- Created tilemaps.
- Created idle, running and climbing animations.
- Started with movement.
</commit_message>
<xml_diff>
--- a/Apuntes/Apuntes.docx
+++ b/Apuntes/Apuntes.docx
@@ -248,6 +248,62 @@
       </w:pPr>
       <w:r>
         <w:t>Datos de una carta en un CCG.</w:t>
+      </w:r>
+    </w:p>
+    <w:p>
+      <w:pPr>
+        <w:pStyle w:val="Ttulo2"/>
+      </w:pPr>
+      <w:r>
+        <w:t xml:space="preserve">Terminología de </w:t>
+      </w:r>
+      <w:proofErr w:type="spellStart"/>
+      <w:r>
+        <w:t>Tilemaps</w:t>
+      </w:r>
+      <w:proofErr w:type="spellEnd"/>
+    </w:p>
+    <w:p>
+      <w:r>
+        <w:rPr>
+          <w:noProof/>
+          <w:lang w:eastAsia="es-ES"/>
+        </w:rPr>
+        <w:drawing>
+          <wp:inline distT="0" distB="0" distL="0" distR="0" wp14:anchorId="40E9B2FC" wp14:editId="3B1C06B3">
+            <wp:extent cx="5400040" cy="2672080"/>
+            <wp:effectExtent l="0" t="0" r="0" b="0"/>
+            <wp:docPr id="1" name="Imagen 1"/>
+            <wp:cNvGraphicFramePr>
+              <a:graphicFrameLocks xmlns:a="http://schemas.openxmlformats.org/drawingml/2006/main" noChangeAspect="1"/>
+            </wp:cNvGraphicFramePr>
+            <a:graphic xmlns:a="http://schemas.openxmlformats.org/drawingml/2006/main">
+              <a:graphicData uri="http://schemas.openxmlformats.org/drawingml/2006/picture">
+                <pic:pic xmlns:pic="http://schemas.openxmlformats.org/drawingml/2006/picture">
+                  <pic:nvPicPr>
+                    <pic:cNvPr id="1" name=""/>
+                    <pic:cNvPicPr/>
+                  </pic:nvPicPr>
+                  <pic:blipFill>
+                    <a:blip r:embed="rId5"/>
+                    <a:stretch>
+                      <a:fillRect/>
+                    </a:stretch>
+                  </pic:blipFill>
+                  <pic:spPr>
+                    <a:xfrm>
+                      <a:off x="0" y="0"/>
+                      <a:ext cx="5400040" cy="2672080"/>
+                    </a:xfrm>
+                    <a:prstGeom prst="rect">
+                      <a:avLst/>
+                    </a:prstGeom>
+                  </pic:spPr>
+                </pic:pic>
+              </a:graphicData>
+            </a:graphic>
+          </wp:inline>
+        </w:drawing>
       </w:r>
       <w:bookmarkStart w:id="0" w:name="_GoBack"/>
       <w:bookmarkEnd w:id="0"/>

</xml_diff>

<commit_message>
feat: Added a lot of feature.
- Added flip sprite when player moves.
- Added jump.
- Added climbing and climbing animation.
- Added cameras for idling, running and climbing.
</commit_message>
<xml_diff>
--- a/Apuntes/Apuntes.docx
+++ b/Apuntes/Apuntes.docx
@@ -305,8 +305,199 @@
           </wp:inline>
         </w:drawing>
       </w:r>
+    </w:p>
+    <w:p/>
+    <w:p/>
+    <w:p/>
+    <w:p>
+      <w:pPr>
+        <w:pStyle w:val="Ttulo2"/>
+      </w:pPr>
+      <w:r>
+        <w:lastRenderedPageBreak/>
+        <w:t>Terminología de animación</w:t>
+      </w:r>
+    </w:p>
+    <w:p>
+      <w:pPr>
+        <w:pStyle w:val="Ttulo3"/>
+      </w:pPr>
+      <w:proofErr w:type="spellStart"/>
+      <w:r>
+        <w:t>Animator</w:t>
+      </w:r>
+      <w:proofErr w:type="spellEnd"/>
+      <w:r>
+        <w:t xml:space="preserve"> </w:t>
+      </w:r>
+      <w:proofErr w:type="spellStart"/>
+      <w:r>
+        <w:t>component</w:t>
+      </w:r>
+      <w:proofErr w:type="spellEnd"/>
+    </w:p>
+    <w:p>
+      <w:r>
+        <w:t xml:space="preserve">Asigna animaciones a los </w:t>
+      </w:r>
+      <w:proofErr w:type="spellStart"/>
+      <w:r>
+        <w:t>GameObjects</w:t>
+      </w:r>
+      <w:proofErr w:type="spellEnd"/>
+      <w:r>
+        <w:t xml:space="preserve"> a través del </w:t>
+      </w:r>
+      <w:proofErr w:type="spellStart"/>
+      <w:r>
+        <w:t>Animator</w:t>
+      </w:r>
+      <w:proofErr w:type="spellEnd"/>
+      <w:r>
+        <w:t xml:space="preserve"> </w:t>
+      </w:r>
+      <w:proofErr w:type="spellStart"/>
+      <w:r>
+        <w:t>Controller</w:t>
+      </w:r>
+      <w:proofErr w:type="spellEnd"/>
+    </w:p>
+    <w:p>
+      <w:pPr>
+        <w:pStyle w:val="Ttulo3"/>
+      </w:pPr>
+      <w:proofErr w:type="spellStart"/>
+      <w:r>
+        <w:t>Animator</w:t>
+      </w:r>
+      <w:proofErr w:type="spellEnd"/>
+      <w:r>
+        <w:t xml:space="preserve"> </w:t>
+      </w:r>
+      <w:proofErr w:type="spellStart"/>
+      <w:r>
+        <w:t>Controller</w:t>
+      </w:r>
+      <w:proofErr w:type="spellEnd"/>
+    </w:p>
+    <w:p>
+      <w:r>
+        <w:t>Conjunto de animaciones y transiciones (</w:t>
+      </w:r>
+      <w:proofErr w:type="spellStart"/>
+      <w:r>
+        <w:t>state</w:t>
+      </w:r>
+      <w:proofErr w:type="spellEnd"/>
+      <w:r>
+        <w:t xml:space="preserve"> machine).</w:t>
+      </w:r>
+    </w:p>
+    <w:p>
+      <w:pPr>
+        <w:pStyle w:val="Ttulo3"/>
+      </w:pPr>
+      <w:proofErr w:type="spellStart"/>
+      <w:r>
+        <w:t>Animation</w:t>
+      </w:r>
+      <w:proofErr w:type="spellEnd"/>
+    </w:p>
+    <w:p>
+      <w:r>
+        <w:t>Piezas específicas de movimiento.</w:t>
+      </w:r>
+    </w:p>
+    <w:p>
+      <w:pPr>
+        <w:pStyle w:val="Ttulo3"/>
+      </w:pPr>
+      <w:proofErr w:type="spellStart"/>
+      <w:r>
+        <w:t>Sprite</w:t>
+      </w:r>
+      <w:proofErr w:type="spellEnd"/>
+      <w:r>
+        <w:t xml:space="preserve"> </w:t>
+      </w:r>
+      <w:proofErr w:type="spellStart"/>
+      <w:r>
+        <w:t>Renderer</w:t>
+      </w:r>
+      <w:proofErr w:type="spellEnd"/>
+    </w:p>
+    <w:p>
+      <w:r>
+        <w:t xml:space="preserve">Muestra el </w:t>
+      </w:r>
+      <w:proofErr w:type="spellStart"/>
+      <w:r>
+        <w:t>sprite</w:t>
+      </w:r>
+      <w:proofErr w:type="spellEnd"/>
+      <w:r>
+        <w:t xml:space="preserve"> 2D en la pantalla.</w:t>
+      </w:r>
+    </w:p>
+    <w:p>
+      <w:pPr>
+        <w:pStyle w:val="Ttulo2"/>
+      </w:pPr>
+      <w:proofErr w:type="spellStart"/>
+      <w:r>
+        <w:t>Prefabs</w:t>
+      </w:r>
+      <w:proofErr w:type="spellEnd"/>
+    </w:p>
+    <w:p>
+      <w:r>
+        <w:t xml:space="preserve">Son </w:t>
+      </w:r>
+      <w:proofErr w:type="spellStart"/>
+      <w:r>
+        <w:t>Game</w:t>
+      </w:r>
+      <w:proofErr w:type="spellEnd"/>
+      <w:r>
+        <w:t xml:space="preserve"> </w:t>
+      </w:r>
+      <w:proofErr w:type="spellStart"/>
+      <w:r>
+        <w:t>Objects</w:t>
+      </w:r>
+      <w:proofErr w:type="spellEnd"/>
+      <w:r>
+        <w:t xml:space="preserve"> que </w:t>
+      </w:r>
+      <w:r>
+        <w:t>fueron transformados a plantillas</w:t>
+      </w:r>
       <w:bookmarkStart w:id="0" w:name="_GoBack"/>
       <w:bookmarkEnd w:id="0"/>
+      <w:r>
+        <w:t xml:space="preserve"> reusables.</w:t>
+      </w:r>
+    </w:p>
+    <w:p>
+      <w:r>
+        <w:t xml:space="preserve">El </w:t>
+      </w:r>
+      <w:proofErr w:type="spellStart"/>
+      <w:r>
+        <w:t>template</w:t>
+      </w:r>
+      <w:proofErr w:type="spellEnd"/>
+      <w:r>
+        <w:t xml:space="preserve"> original es llamado </w:t>
+      </w:r>
+      <w:proofErr w:type="spellStart"/>
+      <w:r>
+        <w:t>Prefab</w:t>
+      </w:r>
+      <w:proofErr w:type="spellEnd"/>
+      <w:r>
+        <w:t xml:space="preserve"> y las copias que añadimos a la escena son llamadas instancias.</w:t>
+      </w:r>
     </w:p>
     <w:sectPr>
       <w:pgSz w:w="11906" w:h="16838"/>

</xml_diff>

<commit_message>
feat: Added a lot of features and finished game. - Finished bullet behavior. - Added two levels more. - Added level exit portal. - Added game session that controls lives and score. - Added coins that give score. - Added persisting of scene (coins and enemies).
</commit_message>
<xml_diff>
--- a/Apuntes/Apuntes.docx
+++ b/Apuntes/Apuntes.docx
@@ -470,34 +470,145 @@
         <w:t xml:space="preserve"> que </w:t>
       </w:r>
       <w:r>
-        <w:t>fueron transformados a plantillas</w:t>
-      </w:r>
+        <w:t>fueron transformados a plantillas reusables.</w:t>
+      </w:r>
+    </w:p>
+    <w:p>
+      <w:r>
+        <w:t xml:space="preserve">El </w:t>
+      </w:r>
+      <w:proofErr w:type="spellStart"/>
+      <w:r>
+        <w:t>template</w:t>
+      </w:r>
+      <w:proofErr w:type="spellEnd"/>
+      <w:r>
+        <w:t xml:space="preserve"> original es llamado </w:t>
+      </w:r>
+      <w:proofErr w:type="spellStart"/>
+      <w:r>
+        <w:t>Prefab</w:t>
+      </w:r>
+      <w:proofErr w:type="spellEnd"/>
+      <w:r>
+        <w:t xml:space="preserve"> y las copias que añadimos a la escena son llamadas instancias.</w:t>
+      </w:r>
+    </w:p>
+    <w:p>
+      <w:pPr>
+        <w:pStyle w:val="Ttulo2"/>
+      </w:pPr>
+      <w:proofErr w:type="spellStart"/>
+      <w:r>
+        <w:t>Game</w:t>
+      </w:r>
+      <w:proofErr w:type="spellEnd"/>
+      <w:r>
+        <w:t xml:space="preserve"> </w:t>
+      </w:r>
+      <w:proofErr w:type="spellStart"/>
+      <w:r>
+        <w:t>Session</w:t>
+      </w:r>
+      <w:proofErr w:type="spellEnd"/>
+    </w:p>
+    <w:p>
+      <w:r>
+        <w:t>Es un objeto encargado de guardar datos entre escenas como:</w:t>
+      </w:r>
+    </w:p>
+    <w:p>
+      <w:pPr>
+        <w:pStyle w:val="Prrafodelista"/>
+        <w:numPr>
+          <w:ilvl w:val="0"/>
+          <w:numId w:val="4"/>
+        </w:numPr>
+      </w:pPr>
+      <w:r>
+        <w:t>Vidas y cantidad de muertes.</w:t>
+      </w:r>
+    </w:p>
+    <w:p>
+      <w:pPr>
+        <w:pStyle w:val="Prrafodelista"/>
+        <w:numPr>
+          <w:ilvl w:val="0"/>
+          <w:numId w:val="4"/>
+        </w:numPr>
+      </w:pPr>
+      <w:r>
+        <w:t>Puntos.</w:t>
+      </w:r>
+    </w:p>
+    <w:p>
+      <w:pPr>
+        <w:pStyle w:val="Prrafodelista"/>
+        <w:numPr>
+          <w:ilvl w:val="0"/>
+          <w:numId w:val="4"/>
+        </w:numPr>
+      </w:pPr>
+      <w:r>
+        <w:t>Progreso de nivel.</w:t>
+      </w:r>
+    </w:p>
+    <w:p>
+      <w:pPr>
+        <w:pStyle w:val="Prrafodelista"/>
+        <w:numPr>
+          <w:ilvl w:val="0"/>
+          <w:numId w:val="4"/>
+        </w:numPr>
+      </w:pPr>
+      <w:r>
+        <w:t>Etc.</w:t>
+      </w:r>
+    </w:p>
+    <w:p>
       <w:bookmarkStart w:id="0" w:name="_GoBack"/>
+      <w:r>
+        <w:rPr>
+          <w:noProof/>
+          <w:lang w:eastAsia="es-ES"/>
+        </w:rPr>
+        <w:drawing>
+          <wp:inline distT="0" distB="0" distL="0" distR="0" wp14:anchorId="09AE9C3B" wp14:editId="6EE6698A">
+            <wp:extent cx="3819525" cy="1963211"/>
+            <wp:effectExtent l="0" t="0" r="0" b="0"/>
+            <wp:docPr id="2" name="Imagen 2"/>
+            <wp:cNvGraphicFramePr>
+              <a:graphicFrameLocks xmlns:a="http://schemas.openxmlformats.org/drawingml/2006/main" noChangeAspect="1"/>
+            </wp:cNvGraphicFramePr>
+            <a:graphic xmlns:a="http://schemas.openxmlformats.org/drawingml/2006/main">
+              <a:graphicData uri="http://schemas.openxmlformats.org/drawingml/2006/picture">
+                <pic:pic xmlns:pic="http://schemas.openxmlformats.org/drawingml/2006/picture">
+                  <pic:nvPicPr>
+                    <pic:cNvPr id="1" name=""/>
+                    <pic:cNvPicPr/>
+                  </pic:nvPicPr>
+                  <pic:blipFill>
+                    <a:blip r:embed="rId6"/>
+                    <a:stretch>
+                      <a:fillRect/>
+                    </a:stretch>
+                  </pic:blipFill>
+                  <pic:spPr>
+                    <a:xfrm>
+                      <a:off x="0" y="0"/>
+                      <a:ext cx="3838401" cy="1972913"/>
+                    </a:xfrm>
+                    <a:prstGeom prst="rect">
+                      <a:avLst/>
+                    </a:prstGeom>
+                  </pic:spPr>
+                </pic:pic>
+              </a:graphicData>
+            </a:graphic>
+          </wp:inline>
+        </w:drawing>
+      </w:r>
       <w:bookmarkEnd w:id="0"/>
-      <w:r>
-        <w:t xml:space="preserve"> reusables.</w:t>
-      </w:r>
-    </w:p>
-    <w:p>
-      <w:r>
-        <w:t xml:space="preserve">El </w:t>
-      </w:r>
-      <w:proofErr w:type="spellStart"/>
-      <w:r>
-        <w:t>template</w:t>
-      </w:r>
-      <w:proofErr w:type="spellEnd"/>
-      <w:r>
-        <w:t xml:space="preserve"> original es llamado </w:t>
-      </w:r>
-      <w:proofErr w:type="spellStart"/>
-      <w:r>
-        <w:t>Prefab</w:t>
-      </w:r>
-      <w:proofErr w:type="spellEnd"/>
-      <w:r>
-        <w:t xml:space="preserve"> y las copias que añadimos a la escena son llamadas instancias.</w:t>
-      </w:r>
     </w:p>
     <w:sectPr>
       <w:pgSz w:w="11906" w:h="16838"/>
@@ -738,6 +849,118 @@
     </w:lvl>
   </w:abstractNum>
   <w:abstractNum w:abstractNumId="2" w15:restartNumberingAfterBreak="0">
+    <w:nsid w:val="4F5C3C33"/>
+    <w:multiLevelType w:val="hybridMultilevel"/>
+    <w:tmpl w:val="77E8A280"/>
+    <w:lvl w:ilvl="0" w:tplc="CF2AFBEE">
+      <w:numFmt w:val="bullet"/>
+      <w:lvlText w:val="-"/>
+      <w:lvlJc w:val="left"/>
+      <w:pPr>
+        <w:ind w:left="720" w:hanging="360"/>
+      </w:pPr>
+      <w:rPr>
+        <w:rFonts w:ascii="Calibri" w:eastAsiaTheme="minorHAnsi" w:hAnsi="Calibri" w:cs="Calibri" w:hint="default"/>
+      </w:rPr>
+    </w:lvl>
+    <w:lvl w:ilvl="1" w:tplc="0C0A0003" w:tentative="1">
+      <w:start w:val="1"/>
+      <w:numFmt w:val="bullet"/>
+      <w:lvlText w:val="o"/>
+      <w:lvlJc w:val="left"/>
+      <w:pPr>
+        <w:ind w:left="1440" w:hanging="360"/>
+      </w:pPr>
+      <w:rPr>
+        <w:rFonts w:ascii="Courier New" w:hAnsi="Courier New" w:cs="Courier New" w:hint="default"/>
+      </w:rPr>
+    </w:lvl>
+    <w:lvl w:ilvl="2" w:tplc="0C0A0005" w:tentative="1">
+      <w:start w:val="1"/>
+      <w:numFmt w:val="bullet"/>
+      <w:lvlText w:val=""/>
+      <w:lvlJc w:val="left"/>
+      <w:pPr>
+        <w:ind w:left="2160" w:hanging="360"/>
+      </w:pPr>
+      <w:rPr>
+        <w:rFonts w:ascii="Wingdings" w:hAnsi="Wingdings" w:hint="default"/>
+      </w:rPr>
+    </w:lvl>
+    <w:lvl w:ilvl="3" w:tplc="0C0A0001" w:tentative="1">
+      <w:start w:val="1"/>
+      <w:numFmt w:val="bullet"/>
+      <w:lvlText w:val=""/>
+      <w:lvlJc w:val="left"/>
+      <w:pPr>
+        <w:ind w:left="2880" w:hanging="360"/>
+      </w:pPr>
+      <w:rPr>
+        <w:rFonts w:ascii="Symbol" w:hAnsi="Symbol" w:hint="default"/>
+      </w:rPr>
+    </w:lvl>
+    <w:lvl w:ilvl="4" w:tplc="0C0A0003" w:tentative="1">
+      <w:start w:val="1"/>
+      <w:numFmt w:val="bullet"/>
+      <w:lvlText w:val="o"/>
+      <w:lvlJc w:val="left"/>
+      <w:pPr>
+        <w:ind w:left="3600" w:hanging="360"/>
+      </w:pPr>
+      <w:rPr>
+        <w:rFonts w:ascii="Courier New" w:hAnsi="Courier New" w:cs="Courier New" w:hint="default"/>
+      </w:rPr>
+    </w:lvl>
+    <w:lvl w:ilvl="5" w:tplc="0C0A0005" w:tentative="1">
+      <w:start w:val="1"/>
+      <w:numFmt w:val="bullet"/>
+      <w:lvlText w:val=""/>
+      <w:lvlJc w:val="left"/>
+      <w:pPr>
+        <w:ind w:left="4320" w:hanging="360"/>
+      </w:pPr>
+      <w:rPr>
+        <w:rFonts w:ascii="Wingdings" w:hAnsi="Wingdings" w:hint="default"/>
+      </w:rPr>
+    </w:lvl>
+    <w:lvl w:ilvl="6" w:tplc="0C0A0001" w:tentative="1">
+      <w:start w:val="1"/>
+      <w:numFmt w:val="bullet"/>
+      <w:lvlText w:val=""/>
+      <w:lvlJc w:val="left"/>
+      <w:pPr>
+        <w:ind w:left="5040" w:hanging="360"/>
+      </w:pPr>
+      <w:rPr>
+        <w:rFonts w:ascii="Symbol" w:hAnsi="Symbol" w:hint="default"/>
+      </w:rPr>
+    </w:lvl>
+    <w:lvl w:ilvl="7" w:tplc="0C0A0003" w:tentative="1">
+      <w:start w:val="1"/>
+      <w:numFmt w:val="bullet"/>
+      <w:lvlText w:val="o"/>
+      <w:lvlJc w:val="left"/>
+      <w:pPr>
+        <w:ind w:left="5760" w:hanging="360"/>
+      </w:pPr>
+      <w:rPr>
+        <w:rFonts w:ascii="Courier New" w:hAnsi="Courier New" w:cs="Courier New" w:hint="default"/>
+      </w:rPr>
+    </w:lvl>
+    <w:lvl w:ilvl="8" w:tplc="0C0A0005" w:tentative="1">
+      <w:start w:val="1"/>
+      <w:numFmt w:val="bullet"/>
+      <w:lvlText w:val=""/>
+      <w:lvlJc w:val="left"/>
+      <w:pPr>
+        <w:ind w:left="6480" w:hanging="360"/>
+      </w:pPr>
+      <w:rPr>
+        <w:rFonts w:ascii="Wingdings" w:hAnsi="Wingdings" w:hint="default"/>
+      </w:rPr>
+    </w:lvl>
+  </w:abstractNum>
+  <w:abstractNum w:abstractNumId="3" w15:restartNumberingAfterBreak="0">
     <w:nsid w:val="71830DEA"/>
     <w:multiLevelType w:val="hybridMultilevel"/>
     <w:tmpl w:val="EC3C6E70"/>
@@ -851,13 +1074,16 @@
     </w:lvl>
   </w:abstractNum>
   <w:num w:numId="1">
-    <w:abstractNumId w:val="2"/>
+    <w:abstractNumId w:val="3"/>
   </w:num>
   <w:num w:numId="2">
     <w:abstractNumId w:val="0"/>
   </w:num>
   <w:num w:numId="3">
     <w:abstractNumId w:val="1"/>
+  </w:num>
+  <w:num w:numId="4">
+    <w:abstractNumId w:val="2"/>
   </w:num>
 </w:numbering>
 </file>

</xml_diff>